<commit_message>
fixed eighth laboratory work
</commit_message>
<xml_diff>
--- a/lab08/report/report.docx
+++ b/lab08/report/report.docx
@@ -311,7 +311,7 @@
       <w:r>
         <w:drawing>
           <wp:inline>
-            <wp:extent cx="5334000" cy="3449850"/>
+            <wp:extent cx="5334000" cy="2034224"/>
             <wp:effectExtent b="0" l="0" r="0" t="0"/>
             <wp:docPr descr="Результат работы функции, шифрующей данные" title="" id="1" name="Picture"/>
             <a:graphic>
@@ -332,7 +332,7 @@
                   <pic:spPr bwMode="auto">
                     <a:xfrm>
                       <a:off x="0" y="0"/>
-                      <a:ext cx="5334000" cy="3449850"/>
+                      <a:ext cx="5334000" cy="2034224"/>
                     </a:xfrm>
                     <a:prstGeom prst="rect">
                       <a:avLst/>
@@ -398,7 +398,7 @@
       <w:r>
         <w:drawing>
           <wp:inline>
-            <wp:extent cx="5334000" cy="2034224"/>
+            <wp:extent cx="5334000" cy="3449850"/>
             <wp:effectExtent b="0" l="0" r="0" t="0"/>
             <wp:docPr descr="Функция, дешифрующая данные" title="" id="1" name="Picture"/>
             <a:graphic>
@@ -419,7 +419,7 @@
                   <pic:spPr bwMode="auto">
                     <a:xfrm>
                       <a:off x="0" y="0"/>
-                      <a:ext cx="5334000" cy="2034224"/>
+                      <a:ext cx="5334000" cy="3449850"/>
                     </a:xfrm>
                     <a:prstGeom prst="rect">
                       <a:avLst/>

</xml_diff>